<commit_message>
Added empty storyboard mockuop
</commit_message>
<xml_diff>
--- a/SEN Storyboard.docx
+++ b/SEN Storyboard.docx
@@ -26,6 +26,17 @@
       <w:r>
         <w:t>Backlog grooming</w:t>
       </w:r>
+      <w:r>
+        <w:t xml:space="preserve"> (</w:t>
+      </w:r>
+      <w:proofErr w:type="spellStart"/>
+      <w:r>
+        <w:t>Stoyboard</w:t>
+      </w:r>
+      <w:proofErr w:type="spellEnd"/>
+      <w:r>
+        <w:t xml:space="preserve"> - Backlog)</w:t>
+      </w:r>
     </w:p>
     <w:p>
       <w:pPr>
@@ -78,10 +89,28 @@
           <w:numId w:val="1"/>
         </w:numPr>
       </w:pPr>
-      <w:bookmarkStart w:id="0" w:name="_GoBack"/>
-      <w:bookmarkEnd w:id="0"/>
       <w:r>
         <w:t>Active Sprints</w:t>
+      </w:r>
+      <w:r>
+        <w:t xml:space="preserve"> </w:t>
+      </w:r>
+      <w:r>
+        <w:t>(</w:t>
+      </w:r>
+      <w:proofErr w:type="spellStart"/>
+      <w:r>
+        <w:t>Stoyboard</w:t>
+      </w:r>
+      <w:proofErr w:type="spellEnd"/>
+      <w:r>
+        <w:t xml:space="preserve"> - </w:t>
+      </w:r>
+      <w:r>
+        <w:t>Active</w:t>
+      </w:r>
+      <w:r>
+        <w:t>)</w:t>
       </w:r>
     </w:p>
     <w:p>
@@ -152,7 +181,10 @@
         <w:t>Display sprint info on top of the page (Sprint #, Time remaining)</w:t>
       </w:r>
     </w:p>
-    <w:p/>
+    <w:p>
+      <w:bookmarkStart w:id="0" w:name="_GoBack"/>
+      <w:bookmarkEnd w:id="0"/>
+    </w:p>
     <w:sectPr>
       <w:pgSz w:w="12240" w:h="15840"/>
       <w:pgMar w:top="1440" w:right="1440" w:bottom="1440" w:left="1440" w:header="720" w:footer="720" w:gutter="0"/>

</xml_diff>